<commit_message>
Updated as per advice
</commit_message>
<xml_diff>
--- a/Hamish Stewart Evidence for Analysis and Design Unit (1)E.docx
+++ b/Hamish Stewart Evidence for Analysis and Design Unit (1)E.docx
@@ -14,8 +14,6 @@
         </w:rPr>
         <w:t xml:space="preserve">Evidence for </w:t>
       </w:r>
-      <w:bookmarkStart w:id="0" w:name="_GoBack"/>
-      <w:bookmarkEnd w:id="0"/>
       <w:r>
         <w:rPr>
           <w:b/>
@@ -857,7 +855,7 @@
         <w:rPr>
           <w:b/>
         </w:rPr>
-        <w:object w:dxaOrig="16700" w:dyaOrig="8380" w14:anchorId="67495920">
+        <w:object w:dxaOrig="16700" w:dyaOrig="9180" w14:anchorId="67495920">
           <v:shapetype id="_x0000_t75" coordsize="21600,21600" o:spt="75" o:preferrelative="t" path="m@4@5l@4@11@9@11@9@5xe" filled="f" stroked="f">
             <v:stroke joinstyle="miter"/>
             <v:formulas>
@@ -877,12 +875,14 @@
             <v:path o:extrusionok="f" gradientshapeok="t" o:connecttype="rect"/>
             <o:lock v:ext="edit" aspectratio="t"/>
           </v:shapetype>
-          <v:shape id="_x0000_i1025" type="#_x0000_t75" style="width:498.4pt;height:324.45pt" o:ole="">
+          <v:shape id="_x0000_i1025" type="#_x0000_t75" style="width:498.7pt;height:355.45pt" o:ole="">
             <v:imagedata r:id="rId9" o:title=""/>
           </v:shape>
-          <o:OLEObject Type="Embed" ProgID="Excel.Sheet.12" ShapeID="_x0000_i1025" DrawAspect="Content" ObjectID="_1576136613" r:id="rId10"/>
+          <o:OLEObject Type="Embed" ProgID="Excel.Sheet.12" ShapeID="_x0000_i1025" DrawAspect="Content" ObjectID="_1578231381" r:id="rId10"/>
         </w:object>
       </w:r>
+      <w:bookmarkStart w:id="0" w:name="_GoBack"/>
+      <w:bookmarkEnd w:id="0"/>
     </w:p>
     <w:sectPr>
       <w:pgSz w:w="12240" w:h="15840"/>

</xml_diff>